<commit_message>
added some new conspects
</commit_message>
<xml_diff>
--- a/экология/Экология лекции.docx
+++ b/экология/Экология лекции.docx
@@ -2211,14 +2211,107 @@
         <w:t xml:space="preserve">Направленного действия </w:t>
       </w:r>
     </w:p>
+    <w:p/>
+    <w:p>
+      <w:r>
+        <w:t>Антропогенные факторы:</w:t>
+      </w:r>
+      <w:r>
+        <w:br/>
+        <w:t>антропогенные факторы – прямые/косвенные воздействия человеческой деятельности на природную среду, вызывающие изменение природных экосистем и здоровья населения,</w:t>
+      </w:r>
+    </w:p>
+    <w:p/>
+    <w:p>
+      <w:r>
+        <w:t>Воздействия антропогенных факторов на каждых уровнях живой материи</w:t>
+      </w:r>
+    </w:p>
     <w:p>
       <w:pPr>
         <w:pStyle w:val="a3"/>
         <w:numPr>
-          <w:ilvl w:val="1"/>
-          <w:numId w:val="8"/>
-        </w:numPr>
-      </w:pPr>
+          <w:ilvl w:val="0"/>
+          <w:numId w:val="9"/>
+        </w:numPr>
+      </w:pPr>
+      <w:r>
+        <w:t xml:space="preserve">Генные и хромосомные изменения (мутации + </w:t>
+      </w:r>
+      <w:proofErr w:type="spellStart"/>
+      <w:r>
+        <w:t>абберрации</w:t>
+      </w:r>
+      <w:proofErr w:type="spellEnd"/>
+      <w:r>
+        <w:t>)</w:t>
+      </w:r>
+    </w:p>
+    <w:p>
+      <w:pPr>
+        <w:pStyle w:val="a3"/>
+        <w:numPr>
+          <w:ilvl w:val="0"/>
+          <w:numId w:val="9"/>
+        </w:numPr>
+      </w:pPr>
+      <w:r>
+        <w:t xml:space="preserve">Клеточный </w:t>
+      </w:r>
+      <w:proofErr w:type="gramStart"/>
+      <w:r>
+        <w:t>уровень(</w:t>
+      </w:r>
+      <w:proofErr w:type="gramEnd"/>
+      <w:r>
+        <w:t xml:space="preserve">снижается </w:t>
+      </w:r>
+      <w:proofErr w:type="spellStart"/>
+      <w:r>
+        <w:t>иммунитет+кансерогенез</w:t>
+      </w:r>
+      <w:proofErr w:type="spellEnd"/>
+    </w:p>
+    <w:p>
+      <w:pPr>
+        <w:pStyle w:val="a3"/>
+        <w:numPr>
+          <w:ilvl w:val="0"/>
+          <w:numId w:val="9"/>
+        </w:numPr>
+      </w:pPr>
+      <w:r>
+        <w:t>Организменный (</w:t>
+      </w:r>
+      <w:proofErr w:type="gramStart"/>
+      <w:r>
+        <w:t>патологические  эффекты</w:t>
+      </w:r>
+      <w:proofErr w:type="gramEnd"/>
+    </w:p>
+    <w:p>
+      <w:pPr>
+        <w:pStyle w:val="a3"/>
+        <w:numPr>
+          <w:ilvl w:val="0"/>
+          <w:numId w:val="9"/>
+        </w:numPr>
+      </w:pPr>
+      <w:r>
+        <w:t>Популяционный уровень</w:t>
+      </w:r>
+    </w:p>
+    <w:p>
+      <w:pPr>
+        <w:pStyle w:val="a3"/>
+        <w:numPr>
+          <w:ilvl w:val="0"/>
+          <w:numId w:val="9"/>
+        </w:numPr>
+      </w:pPr>
+      <w:r>
+        <w:t>эк</w:t>
+      </w:r>
     </w:p>
     <w:sectPr>
       <w:pgSz w:w="12240" w:h="15840"/>
@@ -2395,6 +2488,119 @@
     </w:lvl>
   </w:abstractNum>
   <w:abstractNum w:abstractNumId="3" w15:restartNumberingAfterBreak="0">
+    <w:nsid w:val="00C651C9"/>
+    <w:multiLevelType w:val="hybridMultilevel"/>
+    <w:tmpl w:val="CBD8D49A"/>
+    <w:lvl w:ilvl="0" w:tplc="04190001">
+      <w:start w:val="1"/>
+      <w:numFmt w:val="bullet"/>
+      <w:lvlText w:val=""/>
+      <w:lvlJc w:val="left"/>
+      <w:pPr>
+        <w:ind w:left="720" w:hanging="360"/>
+      </w:pPr>
+      <w:rPr>
+        <w:rFonts w:ascii="Symbol" w:hAnsi="Symbol" w:hint="default"/>
+      </w:rPr>
+    </w:lvl>
+    <w:lvl w:ilvl="1" w:tplc="04190003" w:tentative="1">
+      <w:start w:val="1"/>
+      <w:numFmt w:val="bullet"/>
+      <w:lvlText w:val="o"/>
+      <w:lvlJc w:val="left"/>
+      <w:pPr>
+        <w:ind w:left="1440" w:hanging="360"/>
+      </w:pPr>
+      <w:rPr>
+        <w:rFonts w:ascii="Courier New" w:hAnsi="Courier New" w:cs="Courier New" w:hint="default"/>
+      </w:rPr>
+    </w:lvl>
+    <w:lvl w:ilvl="2" w:tplc="04190005" w:tentative="1">
+      <w:start w:val="1"/>
+      <w:numFmt w:val="bullet"/>
+      <w:lvlText w:val=""/>
+      <w:lvlJc w:val="left"/>
+      <w:pPr>
+        <w:ind w:left="2160" w:hanging="360"/>
+      </w:pPr>
+      <w:rPr>
+        <w:rFonts w:ascii="Wingdings" w:hAnsi="Wingdings" w:hint="default"/>
+      </w:rPr>
+    </w:lvl>
+    <w:lvl w:ilvl="3" w:tplc="04190001" w:tentative="1">
+      <w:start w:val="1"/>
+      <w:numFmt w:val="bullet"/>
+      <w:lvlText w:val=""/>
+      <w:lvlJc w:val="left"/>
+      <w:pPr>
+        <w:ind w:left="2880" w:hanging="360"/>
+      </w:pPr>
+      <w:rPr>
+        <w:rFonts w:ascii="Symbol" w:hAnsi="Symbol" w:hint="default"/>
+      </w:rPr>
+    </w:lvl>
+    <w:lvl w:ilvl="4" w:tplc="04190003" w:tentative="1">
+      <w:start w:val="1"/>
+      <w:numFmt w:val="bullet"/>
+      <w:lvlText w:val="o"/>
+      <w:lvlJc w:val="left"/>
+      <w:pPr>
+        <w:ind w:left="3600" w:hanging="360"/>
+      </w:pPr>
+      <w:rPr>
+        <w:rFonts w:ascii="Courier New" w:hAnsi="Courier New" w:cs="Courier New" w:hint="default"/>
+      </w:rPr>
+    </w:lvl>
+    <w:lvl w:ilvl="5" w:tplc="04190005" w:tentative="1">
+      <w:start w:val="1"/>
+      <w:numFmt w:val="bullet"/>
+      <w:lvlText w:val=""/>
+      <w:lvlJc w:val="left"/>
+      <w:pPr>
+        <w:ind w:left="4320" w:hanging="360"/>
+      </w:pPr>
+      <w:rPr>
+        <w:rFonts w:ascii="Wingdings" w:hAnsi="Wingdings" w:hint="default"/>
+      </w:rPr>
+    </w:lvl>
+    <w:lvl w:ilvl="6" w:tplc="04190001" w:tentative="1">
+      <w:start w:val="1"/>
+      <w:numFmt w:val="bullet"/>
+      <w:lvlText w:val=""/>
+      <w:lvlJc w:val="left"/>
+      <w:pPr>
+        <w:ind w:left="5040" w:hanging="360"/>
+      </w:pPr>
+      <w:rPr>
+        <w:rFonts w:ascii="Symbol" w:hAnsi="Symbol" w:hint="default"/>
+      </w:rPr>
+    </w:lvl>
+    <w:lvl w:ilvl="7" w:tplc="04190003" w:tentative="1">
+      <w:start w:val="1"/>
+      <w:numFmt w:val="bullet"/>
+      <w:lvlText w:val="o"/>
+      <w:lvlJc w:val="left"/>
+      <w:pPr>
+        <w:ind w:left="5760" w:hanging="360"/>
+      </w:pPr>
+      <w:rPr>
+        <w:rFonts w:ascii="Courier New" w:hAnsi="Courier New" w:cs="Courier New" w:hint="default"/>
+      </w:rPr>
+    </w:lvl>
+    <w:lvl w:ilvl="8" w:tplc="04190005" w:tentative="1">
+      <w:start w:val="1"/>
+      <w:numFmt w:val="bullet"/>
+      <w:lvlText w:val=""/>
+      <w:lvlJc w:val="left"/>
+      <w:pPr>
+        <w:ind w:left="6480" w:hanging="360"/>
+      </w:pPr>
+      <w:rPr>
+        <w:rFonts w:ascii="Wingdings" w:hAnsi="Wingdings" w:hint="default"/>
+      </w:rPr>
+    </w:lvl>
+  </w:abstractNum>
+  <w:abstractNum w:abstractNumId="4" w15:restartNumberingAfterBreak="0">
     <w:nsid w:val="12865A58"/>
     <w:multiLevelType w:val="hybridMultilevel"/>
     <w:tmpl w:val="5CE0679C"/>
@@ -2480,7 +2686,7 @@
       </w:pPr>
     </w:lvl>
   </w:abstractNum>
-  <w:abstractNum w:abstractNumId="4" w15:restartNumberingAfterBreak="0">
+  <w:abstractNum w:abstractNumId="5" w15:restartNumberingAfterBreak="0">
     <w:nsid w:val="1476281F"/>
     <w:multiLevelType w:val="hybridMultilevel"/>
     <w:tmpl w:val="DC1A8910"/>
@@ -2593,7 +2799,7 @@
       </w:rPr>
     </w:lvl>
   </w:abstractNum>
-  <w:abstractNum w:abstractNumId="5" w15:restartNumberingAfterBreak="0">
+  <w:abstractNum w:abstractNumId="6" w15:restartNumberingAfterBreak="0">
     <w:nsid w:val="1A56156E"/>
     <w:multiLevelType w:val="hybridMultilevel"/>
     <w:tmpl w:val="B05079C8"/>
@@ -2679,7 +2885,7 @@
       </w:pPr>
     </w:lvl>
   </w:abstractNum>
-  <w:abstractNum w:abstractNumId="6" w15:restartNumberingAfterBreak="0">
+  <w:abstractNum w:abstractNumId="7" w15:restartNumberingAfterBreak="0">
     <w:nsid w:val="48053919"/>
     <w:multiLevelType w:val="hybridMultilevel"/>
     <w:tmpl w:val="52B8DB0A"/>
@@ -2792,7 +2998,7 @@
       </w:rPr>
     </w:lvl>
   </w:abstractNum>
-  <w:abstractNum w:abstractNumId="7" w15:restartNumberingAfterBreak="0">
+  <w:abstractNum w:abstractNumId="8" w15:restartNumberingAfterBreak="0">
     <w:nsid w:val="749254B2"/>
     <w:multiLevelType w:val="hybridMultilevel"/>
     <w:tmpl w:val="A5482CDC"/>
@@ -2915,19 +3121,22 @@
     <w:abstractNumId w:val="2"/>
   </w:num>
   <w:num w:numId="4" w16cid:durableId="281764914">
+    <w:abstractNumId w:val="5"/>
+  </w:num>
+  <w:num w:numId="5" w16cid:durableId="1512062333">
     <w:abstractNumId w:val="4"/>
   </w:num>
-  <w:num w:numId="5" w16cid:durableId="1512062333">
-    <w:abstractNumId w:val="3"/>
+  <w:num w:numId="6" w16cid:durableId="1544906558">
+    <w:abstractNumId w:val="8"/>
   </w:num>
-  <w:num w:numId="6" w16cid:durableId="1544906558">
+  <w:num w:numId="7" w16cid:durableId="1479690009">
     <w:abstractNumId w:val="7"/>
   </w:num>
-  <w:num w:numId="7" w16cid:durableId="1479690009">
+  <w:num w:numId="8" w16cid:durableId="1067217747">
     <w:abstractNumId w:val="6"/>
   </w:num>
-  <w:num w:numId="8" w16cid:durableId="1067217747">
-    <w:abstractNumId w:val="5"/>
+  <w:num w:numId="9" w16cid:durableId="1145588887">
+    <w:abstractNumId w:val="3"/>
   </w:num>
 </w:numbering>
 </file>

</xml_diff>